<commit_message>
added code to parse data, started on the boosting
</commit_message>
<xml_diff>
--- a/project/documents/proposal.docx
+++ b/project/documents/proposal.docx
@@ -55,14 +55,26 @@
           <w:rPr>
             <w:rStyle w:val="Hyperlink"/>
           </w:rPr>
-          <w:t>literature</w:t>
+          <w:t>current literature</w:t>
         </w:r>
       </w:hyperlink>
       <w:r>
         <w:t xml:space="preserve"> suggests that computers can only succeed in distinguishing cats from dogs about 83% of the time</w:t>
       </w:r>
       <w:r>
-        <w:t xml:space="preserve">. Most of the proposals in this area involve learning a discriminative classifier. Since I believe this approach ignores the relative similarity in visual appearance between cats and dogs, my approach would be to learn a model which can handle the wide variety </w:t>
+        <w:t>. Most of the proposals in this area involve learning a discriminative classifier. Since I believe this approach ig</w:t>
+      </w:r>
+      <w:r>
+        <w:t>nores the relative similar</w:t>
+      </w:r>
+      <w:r>
+        <w:t xml:space="preserve"> visual appearance </w:t>
+      </w:r>
+      <w:r>
+        <w:t>of</w:t>
+      </w:r>
+      <w:r>
+        <w:t xml:space="preserve"> cats and dogs, my approach would be to learn a model which can handle the wide variety </w:t>
       </w:r>
       <w:r>
         <w:t xml:space="preserve">of appearance in either animal. </w:t>
@@ -94,15 +106,16 @@
         <w:t>. The basic idea is for a training set of images</w:t>
       </w:r>
       <w:r>
-        <w:t>, assumed to be repres</w:t>
-      </w:r>
-      <w:bookmarkStart w:id="0" w:name="_GoBack"/>
-      <w:bookmarkEnd w:id="0"/>
-      <w:r>
-        <w:t>entative,</w:t>
-      </w:r>
-      <w:r>
-        <w:t xml:space="preserve"> from one class (in this case, the goal was to detect faces at various rotations) learn feature correspondences and model it as an undirected multi graph, called a constellation</w:t>
+        <w:t>, assumed to be representative,</w:t>
+      </w:r>
+      <w:r>
+        <w:t xml:space="preserve"> from one class (in this case, the goal was to detect faces at various rotations) learn feature correspondences </w:t>
+      </w:r>
+      <w:r>
+        <w:t>and model them</w:t>
+      </w:r>
+      <w:r>
+        <w:t xml:space="preserve"> as an undirected multi graph, called a constellation</w:t>
       </w:r>
       <w:r>
         <w:t xml:space="preserve"> or correspondence map</w:t>
@@ -136,8 +149,8 @@
         </w:rPr>
         <w:drawing>
           <wp:inline distT="0" distB="0" distL="0" distR="0" wp14:anchorId="11674FF2" wp14:editId="4372AB10">
-            <wp:extent cx="3686175" cy="2494485"/>
-            <wp:effectExtent l="0" t="0" r="0" b="1270"/>
+            <wp:extent cx="4133850" cy="2797432"/>
+            <wp:effectExtent l="0" t="0" r="0" b="3175"/>
             <wp:docPr id="1" name="Picture 1" descr="http://www.computer.org/cms/Computer.org/dl/trans/tp/2013/10/figures/ttp20131024842.gif"/>
             <wp:cNvGraphicFramePr>
               <a:graphicFrameLocks xmlns:a="http://schemas.openxmlformats.org/drawingml/2006/main" noChangeAspect="1"/>
@@ -167,7 +180,7 @@
                   <pic:spPr bwMode="auto">
                     <a:xfrm>
                       <a:off x="0" y="0"/>
-                      <a:ext cx="3688527" cy="2496077"/>
+                      <a:ext cx="4144334" cy="2804527"/>
                     </a:xfrm>
                     <a:prstGeom prst="rect">
                       <a:avLst/>
@@ -265,7 +278,6 @@
         <w:t>cat-like dogs and dog-like cats, some other ‘specialist’ classifier could be used.</w:t>
       </w:r>
     </w:p>
-    <w:p/>
     <w:p>
       <w:pPr>
         <w:pStyle w:val="Heading2"/>
@@ -295,34 +307,37 @@
         <w:t xml:space="preserve">The dataset has 30,000 labeled images of cats and dogs.  I plan to subdivide it into cross-validation, testing, and training sets. Ultimately, I will submit an entry to the </w:t>
       </w:r>
       <w:hyperlink r:id="rId10" w:history="1">
-        <w:proofErr w:type="spellStart"/>
         <w:r>
           <w:rPr>
             <w:rStyle w:val="Hyperlink"/>
           </w:rPr>
-          <w:t>Kaggle</w:t>
-        </w:r>
-        <w:proofErr w:type="spellEnd"/>
-        <w:r>
-          <w:rPr>
-            <w:rStyle w:val="Hyperlink"/>
-          </w:rPr>
-          <w:t xml:space="preserve"> competition</w:t>
+          <w:t>Kaggle competition</w:t>
         </w:r>
       </w:hyperlink>
       <w:r>
-        <w:t xml:space="preserve"> using their testing set. </w:t>
+        <w:t xml:space="preserve"> using their testing set.</w:t>
       </w:r>
     </w:p>
     <w:p>
-      <w:pPr>
-        <w:pStyle w:val="Heading2"/>
-      </w:pPr>
-      <w:r>
-        <w:t xml:space="preserve">Expected challenges </w:t>
+      <w:r>
+        <w:tab/>
+        <w:t>Important note: t</w:t>
+      </w:r>
+      <w:bookmarkStart w:id="0" w:name="_GoBack"/>
+      <w:bookmarkEnd w:id="0"/>
+      <w:r>
+        <w:t>esting data is expected to be either a cat or a dog. There will never be a testing image not belonging to either class.</w:t>
       </w:r>
     </w:p>
     <w:p>
+      <w:pPr>
+        <w:pStyle w:val="Heading2"/>
+      </w:pPr>
+      <w:r>
+        <w:t xml:space="preserve">Expected challenges </w:t>
+      </w:r>
+    </w:p>
+    <w:p>
       <w:r>
         <w:tab/>
         <w:t>While certain things are implemented: SIFT feature extraction, Lowe’s matching algorithm, and cluster</w:t>
@@ -348,15 +363,7 @@
     <w:p>
       <w:r>
         <w:tab/>
-        <w:t xml:space="preserve">While my ultimate goal would be to get on the leaderboard (top 10) at </w:t>
-      </w:r>
-      <w:proofErr w:type="spellStart"/>
-      <w:r>
-        <w:t>Kaggle</w:t>
-      </w:r>
-      <w:proofErr w:type="spellEnd"/>
-      <w:r>
-        <w:t xml:space="preserve">, I view the 83% accuracy achieved in state of the art classifiers as my optimistic target (something I could publish a paper on), and anything above 60% as promising.  If this approach fails to be discriminative, I at least want to be able to use it to detect cats or dogs in images. To my knowledge, this algorithm has yet to be implemented by anyone except the paper authors. </w:t>
+        <w:t xml:space="preserve">While my ultimate goal would be to get on the leaderboard (top 10) at Kaggle, I view the 83% accuracy achieved in state of the art classifiers as my optimistic target (something I could publish a paper on), and anything above 60% as promising.  If this approach fails to be discriminative, I at least want to be able to use it to detect cats or dogs in images. To my knowledge, this algorithm has yet to be implemented by anyone except the paper authors. </w:t>
       </w:r>
     </w:p>
     <w:p>
@@ -370,15 +377,13 @@
     <w:p>
       <w:r>
         <w:tab/>
-        <w:t xml:space="preserve">I plan to use MATLAB and </w:t>
-      </w:r>
-      <w:proofErr w:type="spellStart"/>
-      <w:r>
-        <w:t>VLFeat</w:t>
-      </w:r>
-      <w:proofErr w:type="spellEnd"/>
-      <w:r>
-        <w:t xml:space="preserve"> for implementation. I will work by myself on this project.</w:t>
+        <w:t>I plan to use MATLAB and VLFeat for implementation</w:t>
+      </w:r>
+      <w:r>
+        <w:t xml:space="preserve"> of my project</w:t>
+      </w:r>
+      <w:r>
+        <w:t>. I will work by myself on this project.</w:t>
       </w:r>
     </w:p>
     <w:sectPr>

</xml_diff>